<commit_message>
Inserto de datos en MySQL
</commit_message>
<xml_diff>
--- a/docs/Actas de las reunioness.docx
+++ b/docs/Actas de las reunioness.docx
@@ -338,7 +338,21 @@
         <w:rPr>
           <w:lang w:eastAsia="es-ES" w:bidi="ar-SA"/>
         </w:rPr>
-        <w:t>La situación con el cliente en un primer momento es buena. Los asistentes conversan y tratan los problemas sin ningún problema. A priori no parece que vayan a haber conflictos a lo largo del ciclo de vida del proyecto. En primer lugar, el contexto del proyecto se ha concretado en el estudio de un aerogenerador estándar de 1500 W. El acceso a los datos obtenidos por los PLCs de control del sistema de monitorización es algo complicado debido a que los clientes no quieren en un primer momento proporcionar sus datos. Sin embargo, en Burgos hay un parque cuyo servicio es dado por Ingeteam, y sus datos sí que son accesible</w:t>
+        <w:t xml:space="preserve">La situación con el cliente en un primer momento es buena. Los asistentes conversan y tratan los problemas sin ningún problema. A priori no parece que vayan a haber conflictos a lo largo del ciclo de vida del proyecto. En primer lugar, el contexto del proyecto se ha concretado en el estudio de un aerogenerador estándar de 1500 W. El acceso a los datos obtenidos por los </w:t>
+      </w:r>
+      <w:proofErr w:type="spellStart"/>
+      <w:r>
+        <w:rPr>
+          <w:lang w:eastAsia="es-ES" w:bidi="ar-SA"/>
+        </w:rPr>
+        <w:t>PLCs</w:t>
+      </w:r>
+      <w:proofErr w:type="spellEnd"/>
+      <w:r>
+        <w:rPr>
+          <w:lang w:eastAsia="es-ES" w:bidi="ar-SA"/>
+        </w:rPr>
+        <w:t xml:space="preserve"> de control del sistema de monitorización es algo complicado debido a que los clientes no quieren en un primer momento proporcionar sus datos. Sin embargo, en Burgos hay un parque cuyo servicio es dado por Ingeteam, y sus datos sí que son accesible</w:t>
       </w:r>
       <w:r>
         <w:rPr>
@@ -363,27 +377,14 @@
         <w:lastRenderedPageBreak/>
         <w:t xml:space="preserve">Tabla </w:t>
       </w:r>
-      <w:r>
-        <w:fldChar w:fldCharType="begin"/>
-      </w:r>
-      <w:r>
-        <w:instrText xml:space="preserve"> SEQ Tabla \* ARABIC </w:instrText>
-      </w:r>
-      <w:r>
-        <w:fldChar w:fldCharType="separate"/>
-      </w:r>
-      <w:r>
-        <w:rPr>
-          <w:noProof/>
-        </w:rPr>
-        <w:t>1</w:t>
-      </w:r>
-      <w:r>
-        <w:rPr>
-          <w:noProof/>
-        </w:rPr>
-        <w:fldChar w:fldCharType="end"/>
-      </w:r>
+      <w:fldSimple w:instr=" SEQ Tabla \* ARABIC ">
+        <w:r>
+          <w:rPr>
+            <w:noProof/>
+          </w:rPr>
+          <w:t>1</w:t>
+        </w:r>
+      </w:fldSimple>
       <w:r>
         <w:t>. Conclusiones de curso introductorio de energía eólica.</w:t>
       </w:r>
@@ -485,6 +486,7 @@
                 <w:lang w:val="es-ES_tradnl"/>
               </w:rPr>
             </w:pPr>
+            <w:proofErr w:type="spellStart"/>
             <w:r>
               <w:rPr>
                 <w:rFonts w:ascii="Times New Roman" w:hAnsi="Times New Roman"/>
@@ -493,7 +495,18 @@
                 <w:u w:val="single"/>
                 <w:lang w:val="es-ES_tradnl"/>
               </w:rPr>
-              <w:t>Trababjamos con</w:t>
+              <w:t>Trababjamos</w:t>
+            </w:r>
+            <w:proofErr w:type="spellEnd"/>
+            <w:r>
+              <w:rPr>
+                <w:rFonts w:ascii="Times New Roman" w:hAnsi="Times New Roman"/>
+                <w:b/>
+                <w:i/>
+                <w:u w:val="single"/>
+                <w:lang w:val="es-ES_tradnl"/>
+              </w:rPr>
+              <w:t xml:space="preserve"> con</w:t>
             </w:r>
           </w:p>
         </w:tc>
@@ -915,6 +928,7 @@
                 <w:lang w:val="es-ES_tradnl"/>
               </w:rPr>
             </w:pPr>
+            <w:proofErr w:type="spellStart"/>
             <w:r>
               <w:rPr>
                 <w:rFonts w:ascii="Times New Roman" w:hAnsi="Times New Roman"/>
@@ -922,6 +936,7 @@
               </w:rPr>
               <w:t>Nacelle</w:t>
             </w:r>
+            <w:proofErr w:type="spellEnd"/>
           </w:p>
         </w:tc>
         <w:tc>
@@ -1690,7 +1705,23 @@
                 <w:rFonts w:ascii="Times New Roman" w:hAnsi="Times New Roman"/>
                 <w:lang w:val="es-ES_tradnl"/>
               </w:rPr>
-              <w:t>Se trata del que hace la conversión y genera la energía en watios que se mandará a la estación eléctrica. Incorpora otro PT100. Circuito de producción para la red (el normal), otro circuito de alimentación que alimenta al generador para producir energía en caso de haber poco viento de esta forma siempre se podrá generar energía puesto que se ayuda al rotor a girar.</w:t>
+              <w:t xml:space="preserve">Se trata del que hace la conversión y genera la energía en </w:t>
+            </w:r>
+            <w:proofErr w:type="spellStart"/>
+            <w:r>
+              <w:rPr>
+                <w:rFonts w:ascii="Times New Roman" w:hAnsi="Times New Roman"/>
+                <w:lang w:val="es-ES_tradnl"/>
+              </w:rPr>
+              <w:t>watios</w:t>
+            </w:r>
+            <w:proofErr w:type="spellEnd"/>
+            <w:r>
+              <w:rPr>
+                <w:rFonts w:ascii="Times New Roman" w:hAnsi="Times New Roman"/>
+                <w:lang w:val="es-ES_tradnl"/>
+              </w:rPr>
+              <w:t xml:space="preserve"> que se mandará a la estación eléctrica. Incorpora otro PT100. Circuito de producción para la red (el normal), otro circuito de alimentación que alimenta al generador para producir energía en caso de haber poco viento de esta forma siempre se podrá generar energía puesto que se ayuda al rotor a girar.</w:t>
             </w:r>
           </w:p>
         </w:tc>
@@ -2254,12 +2285,21 @@
                 <w:lang w:val="es-ES_tradnl"/>
               </w:rPr>
             </w:pPr>
+            <w:proofErr w:type="spellStart"/>
             <w:r>
               <w:rPr>
                 <w:rFonts w:ascii="Times New Roman" w:hAnsi="Times New Roman"/>
                 <w:lang w:val="es-ES_tradnl"/>
               </w:rPr>
-              <w:t>Preostatos.</w:t>
+              <w:t>Preostatos</w:t>
+            </w:r>
+            <w:proofErr w:type="spellEnd"/>
+            <w:r>
+              <w:rPr>
+                <w:rFonts w:ascii="Times New Roman" w:hAnsi="Times New Roman"/>
+                <w:lang w:val="es-ES_tradnl"/>
+              </w:rPr>
+              <w:t>.</w:t>
             </w:r>
           </w:p>
           <w:p>
@@ -2613,7 +2653,21 @@
         <w:rPr>
           <w:lang w:eastAsia="es-ES" w:bidi="ar-SA"/>
         </w:rPr>
-        <w:t>Petición de datos sintéticos al parque eólico de Arroyal, Burgos. El encargado de recoger esta información es Vicente, para después proporcionar los datos al desarrollador, Enrique.</w:t>
+        <w:t xml:space="preserve">Petición de datos sintéticos al parque eólico de </w:t>
+      </w:r>
+      <w:proofErr w:type="spellStart"/>
+      <w:r>
+        <w:rPr>
+          <w:lang w:eastAsia="es-ES" w:bidi="ar-SA"/>
+        </w:rPr>
+        <w:t>Arroyal</w:t>
+      </w:r>
+      <w:proofErr w:type="spellEnd"/>
+      <w:r>
+        <w:rPr>
+          <w:lang w:eastAsia="es-ES" w:bidi="ar-SA"/>
+        </w:rPr>
+        <w:t>, Burgos. El encargado de recoger esta información es Vicente, para después proporcionar los datos al desarrollador, Enrique.</w:t>
       </w:r>
     </w:p>
     <w:p>
@@ -3360,7 +3414,14 @@
         <w:rPr>
           <w:lang w:eastAsia="es-ES" w:bidi="ar-SA"/>
         </w:rPr>
-        <w:t>“T</w:t>
+        <w:t>“</w:t>
+      </w:r>
+      <w:proofErr w:type="spellStart"/>
+      <w:r>
+        <w:rPr>
+          <w:lang w:eastAsia="es-ES" w:bidi="ar-SA"/>
+        </w:rPr>
+        <w:t>T</w:t>
       </w:r>
       <w:r>
         <w:rPr>
@@ -3380,6 +3441,7 @@
         </w:rPr>
         <w:t>speak</w:t>
       </w:r>
+      <w:proofErr w:type="spellEnd"/>
       <w:r>
         <w:rPr>
           <w:lang w:eastAsia="es-ES" w:bidi="ar-SA"/>
@@ -3414,7 +3476,21 @@
         <w:rPr>
           <w:lang w:eastAsia="es-ES" w:bidi="ar-SA"/>
         </w:rPr>
-        <w:t>Utilizar algún control de versiones como podría ser GitHub. Como utilizaremos Eclipse, se toma la decisión de acoplarlo todo utilizando EGit, que es la distribución de Git para el IDE de Eclipse.</w:t>
+        <w:t xml:space="preserve">Utilizar algún control de versiones como podría ser GitHub. Como utilizaremos Eclipse, se toma la decisión de acoplarlo todo utilizando </w:t>
+      </w:r>
+      <w:proofErr w:type="spellStart"/>
+      <w:r>
+        <w:rPr>
+          <w:lang w:eastAsia="es-ES" w:bidi="ar-SA"/>
+        </w:rPr>
+        <w:t>EGit</w:t>
+      </w:r>
+      <w:proofErr w:type="spellEnd"/>
+      <w:r>
+        <w:rPr>
+          <w:lang w:eastAsia="es-ES" w:bidi="ar-SA"/>
+        </w:rPr>
+        <w:t>, que es la distribución de Git para el IDE de Eclipse.</w:t>
       </w:r>
     </w:p>
     <w:p>
@@ -3432,7 +3508,35 @@
         <w:rPr>
           <w:lang w:eastAsia="es-ES" w:bidi="ar-SA"/>
         </w:rPr>
-        <w:t>Utilizar algún programa tipo “Kunagi” para llevar la gestión de las tareas e historias de usuario de los sprints.</w:t>
+        <w:t>Utilizar algún programa tipo “</w:t>
+      </w:r>
+      <w:proofErr w:type="spellStart"/>
+      <w:r>
+        <w:rPr>
+          <w:lang w:eastAsia="es-ES" w:bidi="ar-SA"/>
+        </w:rPr>
+        <w:t>Kunagi</w:t>
+      </w:r>
+      <w:proofErr w:type="spellEnd"/>
+      <w:r>
+        <w:rPr>
+          <w:lang w:eastAsia="es-ES" w:bidi="ar-SA"/>
+        </w:rPr>
+        <w:t xml:space="preserve">” para llevar la gestión de las tareas e historias de usuario de los </w:t>
+      </w:r>
+      <w:proofErr w:type="spellStart"/>
+      <w:r>
+        <w:rPr>
+          <w:lang w:eastAsia="es-ES" w:bidi="ar-SA"/>
+        </w:rPr>
+        <w:t>sprints</w:t>
+      </w:r>
+      <w:proofErr w:type="spellEnd"/>
+      <w:r>
+        <w:rPr>
+          <w:lang w:eastAsia="es-ES" w:bidi="ar-SA"/>
+        </w:rPr>
+        <w:t>.</w:t>
       </w:r>
     </w:p>
     <w:p>
@@ -4052,13 +4156,55 @@
         <w:rPr>
           <w:lang w:eastAsia="es-ES" w:bidi="ar-SA"/>
         </w:rPr>
-        <w:t xml:space="preserve"> un servicio FTP, donde se colocarían archivos de un formato X (.db, csv, o Excel)</w:t>
-      </w:r>
-      <w:r>
-        <w:rPr>
-          <w:lang w:eastAsia="es-ES" w:bidi="ar-SA"/>
-        </w:rPr>
-        <w:t xml:space="preserve"> en un directorio y el Enterprise Service Bus se encargaría de procesar para detectar los eventos. Sin embargo, debido a una falta de tener un coordinador dentro de la empresa, no sabíamos en qué formato tomar los datos. En base a la facilidad de procesamiento, utilizaríamos archivos en formato csv, obviando las necesidades del cliente debido a su desinterés.</w:t>
+        <w:t xml:space="preserve"> un servicio FTP, donde se colocarían archivos de un formato X (.</w:t>
+      </w:r>
+      <w:proofErr w:type="spellStart"/>
+      <w:r>
+        <w:rPr>
+          <w:lang w:eastAsia="es-ES" w:bidi="ar-SA"/>
+        </w:rPr>
+        <w:t>db</w:t>
+      </w:r>
+      <w:proofErr w:type="spellEnd"/>
+      <w:r>
+        <w:rPr>
+          <w:lang w:eastAsia="es-ES" w:bidi="ar-SA"/>
+        </w:rPr>
+        <w:t xml:space="preserve">, </w:t>
+      </w:r>
+      <w:proofErr w:type="spellStart"/>
+      <w:r>
+        <w:rPr>
+          <w:lang w:eastAsia="es-ES" w:bidi="ar-SA"/>
+        </w:rPr>
+        <w:t>csv</w:t>
+      </w:r>
+      <w:proofErr w:type="spellEnd"/>
+      <w:r>
+        <w:rPr>
+          <w:lang w:eastAsia="es-ES" w:bidi="ar-SA"/>
+        </w:rPr>
+        <w:t>, o Excel)</w:t>
+      </w:r>
+      <w:r>
+        <w:rPr>
+          <w:lang w:eastAsia="es-ES" w:bidi="ar-SA"/>
+        </w:rPr>
+        <w:t xml:space="preserve"> en un directorio y el Enterprise Service Bus se encargaría de procesar para detectar los eventos. Sin embargo, debido a una falta de tener un coordinador dentro de la empresa, no sabíamos en qué formato tomar los datos. En base a la facilidad de procesamiento, utilizaríamos archivos en formato </w:t>
+      </w:r>
+      <w:proofErr w:type="spellStart"/>
+      <w:r>
+        <w:rPr>
+          <w:lang w:eastAsia="es-ES" w:bidi="ar-SA"/>
+        </w:rPr>
+        <w:t>csv</w:t>
+      </w:r>
+      <w:proofErr w:type="spellEnd"/>
+      <w:r>
+        <w:rPr>
+          <w:lang w:eastAsia="es-ES" w:bidi="ar-SA"/>
+        </w:rPr>
+        <w:t>, obviando las necesidades del cliente debido a su desinterés.</w:t>
       </w:r>
     </w:p>
     <w:p>
@@ -5004,27 +5150,14 @@
       <w:r>
         <w:t xml:space="preserve">Ilustración </w:t>
       </w:r>
-      <w:r>
-        <w:fldChar w:fldCharType="begin"/>
-      </w:r>
-      <w:r>
-        <w:instrText xml:space="preserve"> SEQ Ilustración \* ARABIC </w:instrText>
-      </w:r>
-      <w:r>
-        <w:fldChar w:fldCharType="separate"/>
-      </w:r>
-      <w:r>
-        <w:rPr>
-          <w:noProof/>
-        </w:rPr>
-        <w:t>1</w:t>
-      </w:r>
-      <w:r>
-        <w:rPr>
-          <w:noProof/>
-        </w:rPr>
-        <w:fldChar w:fldCharType="end"/>
-      </w:r>
+      <w:fldSimple w:instr=" SEQ Ilustración \* ARABIC ">
+        <w:r>
+          <w:rPr>
+            <w:noProof/>
+          </w:rPr>
+          <w:t>1</w:t>
+        </w:r>
+      </w:fldSimple>
       <w:bookmarkEnd w:id="0"/>
       <w:r>
         <w:t>. Infraestructura del entorno de Eolic Event Consumer.</w:t>
@@ -5162,27 +5295,14 @@
       <w:r>
         <w:t xml:space="preserve">Ilustración </w:t>
       </w:r>
-      <w:r>
-        <w:fldChar w:fldCharType="begin"/>
-      </w:r>
-      <w:r>
-        <w:instrText xml:space="preserve"> SEQ Ilustración \* ARABIC </w:instrText>
-      </w:r>
-      <w:r>
-        <w:fldChar w:fldCharType="separate"/>
-      </w:r>
-      <w:r>
-        <w:rPr>
-          <w:noProof/>
-        </w:rPr>
-        <w:t>2</w:t>
-      </w:r>
-      <w:r>
-        <w:rPr>
-          <w:noProof/>
-        </w:rPr>
-        <w:fldChar w:fldCharType="end"/>
-      </w:r>
+      <w:fldSimple w:instr=" SEQ Ilustración \* ARABIC ">
+        <w:r>
+          <w:rPr>
+            <w:noProof/>
+          </w:rPr>
+          <w:t>2</w:t>
+        </w:r>
+      </w:fldSimple>
       <w:bookmarkEnd w:id="1"/>
       <w:r>
         <w:t>. Incorporación de CEP al sistema actual.</w:t>
@@ -5325,7 +5445,21 @@
         <w:rPr>
           <w:lang w:eastAsia="es-ES" w:bidi="ar-SA"/>
         </w:rPr>
-        <w:t>Integrar la lectura de datos en formato .db.</w:t>
+        <w:t>Integrar la lectura de datos en formato .</w:t>
+      </w:r>
+      <w:proofErr w:type="spellStart"/>
+      <w:r>
+        <w:rPr>
+          <w:lang w:eastAsia="es-ES" w:bidi="ar-SA"/>
+        </w:rPr>
+        <w:t>db</w:t>
+      </w:r>
+      <w:proofErr w:type="spellEnd"/>
+      <w:r>
+        <w:rPr>
+          <w:lang w:eastAsia="es-ES" w:bidi="ar-SA"/>
+        </w:rPr>
+        <w:t>.</w:t>
       </w:r>
     </w:p>
     <w:p>
@@ -5361,7 +5495,21 @@
         <w:rPr>
           <w:lang w:eastAsia="es-ES" w:bidi="ar-SA"/>
         </w:rPr>
-        <w:t>Establecer un flujo de datos donde se suelten .db en un directorio y se procese toda la información recogida.</w:t>
+        <w:t>Establecer un flujo de datos donde se suelten .</w:t>
+      </w:r>
+      <w:proofErr w:type="spellStart"/>
+      <w:r>
+        <w:rPr>
+          <w:lang w:eastAsia="es-ES" w:bidi="ar-SA"/>
+        </w:rPr>
+        <w:t>db</w:t>
+      </w:r>
+      <w:proofErr w:type="spellEnd"/>
+      <w:r>
+        <w:rPr>
+          <w:lang w:eastAsia="es-ES" w:bidi="ar-SA"/>
+        </w:rPr>
+        <w:t xml:space="preserve"> en un directorio y se procese toda la información recogida.</w:t>
       </w:r>
     </w:p>
     <w:p>
@@ -5704,7 +5852,21 @@
         <w:rPr>
           <w:lang w:eastAsia="es-ES" w:bidi="ar-SA"/>
         </w:rPr>
-        <w:t>¿Qué es el “SystemNumber”?</w:t>
+        <w:t>¿Qué es el “</w:t>
+      </w:r>
+      <w:proofErr w:type="spellStart"/>
+      <w:r>
+        <w:rPr>
+          <w:lang w:eastAsia="es-ES" w:bidi="ar-SA"/>
+        </w:rPr>
+        <w:t>SystemNumber</w:t>
+      </w:r>
+      <w:proofErr w:type="spellEnd"/>
+      <w:r>
+        <w:rPr>
+          <w:lang w:eastAsia="es-ES" w:bidi="ar-SA"/>
+        </w:rPr>
+        <w:t>”?</w:t>
       </w:r>
     </w:p>
     <w:p>
@@ -5897,7 +6059,21 @@
         <w:rPr>
           <w:lang w:eastAsia="es-ES" w:bidi="ar-SA"/>
         </w:rPr>
-        <w:t>. En un primer momento podríamos pensar que cuantos mas aerogeneradores en un mismo espacio pues más viento aprovecharíamos. Sin embargo, esto no es así, ya que una vez que pasa el viento a través de los aerogeneradores el viento genera turbulencias de forma que el viento pierde fuerza, y no es igual de aprovechable que al principio. Es un balance costes y rendimiento, ya que a mayor número de aerogeneradores más costes, a más distancia entre activos más costes debido al uso de cableado, de forma que en cada situación geográfica la formación óptima es distinta</w:t>
+        <w:t xml:space="preserve">. En un primer momento podríamos pensar que cuantos </w:t>
+      </w:r>
+      <w:proofErr w:type="spellStart"/>
+      <w:r>
+        <w:rPr>
+          <w:lang w:eastAsia="es-ES" w:bidi="ar-SA"/>
+        </w:rPr>
+        <w:t>mas</w:t>
+      </w:r>
+      <w:proofErr w:type="spellEnd"/>
+      <w:r>
+        <w:rPr>
+          <w:lang w:eastAsia="es-ES" w:bidi="ar-SA"/>
+        </w:rPr>
+        <w:t xml:space="preserve"> aerogeneradores en un mismo espacio pues más viento aprovecharíamos. Sin embargo, esto no es así, ya que una vez que pasa el viento a través de los aerogeneradores el viento genera turbulencias de forma que el viento pierde fuerza, y no es igual de aprovechable que al principio. Es un balance costes y rendimiento, ya que a mayor número de aerogeneradores más costes, a más distancia entre activos más costes debido al uso de cableado, de forma que en cada situación geográfica la formación óptima es distinta</w:t>
       </w:r>
       <w:r>
         <w:rPr>
@@ -5968,27 +6144,14 @@
       <w:r>
         <w:t xml:space="preserve">Ilustración </w:t>
       </w:r>
-      <w:r>
-        <w:fldChar w:fldCharType="begin"/>
-      </w:r>
-      <w:r>
-        <w:instrText xml:space="preserve"> SEQ Ilustración \* ARABIC </w:instrText>
-      </w:r>
-      <w:r>
-        <w:fldChar w:fldCharType="separate"/>
-      </w:r>
-      <w:r>
-        <w:rPr>
-          <w:noProof/>
-        </w:rPr>
-        <w:t>3</w:t>
-      </w:r>
-      <w:r>
-        <w:rPr>
-          <w:noProof/>
-        </w:rPr>
-        <w:fldChar w:fldCharType="end"/>
-      </w:r>
+      <w:fldSimple w:instr=" SEQ Ilustración \* ARABIC ">
+        <w:r>
+          <w:rPr>
+            <w:noProof/>
+          </w:rPr>
+          <w:t>3</w:t>
+        </w:r>
+      </w:fldSimple>
       <w:bookmarkEnd w:id="2"/>
       <w:r>
         <w:t>. Formaciones comunes y no comunes de un parque eólico.</w:t>
@@ -6068,7 +6231,21 @@
         <w:rPr>
           <w:lang w:eastAsia="es-ES" w:bidi="ar-SA"/>
         </w:rPr>
-        <w:t xml:space="preserve">es el “SystemNumber”. Este identificador es el que tiene dentro del sistema de SCADA. Sin embargo, en “Ingeboards” tiene otro identificador. Por ejemplo, en SCADA podríamos denominar a un aerogenerador con el id “92874621”, y en Ingeboards podríamos nombrar a ese mismo con el alias “LodosoA1”. Esto sucede porque el uso de la información en un sistema y otro es distinto, Ingeboards es utilizado por técnicos y SCADA es más para un uso más estadístico. </w:t>
+        <w:t>es el “</w:t>
+      </w:r>
+      <w:proofErr w:type="spellStart"/>
+      <w:r>
+        <w:rPr>
+          <w:lang w:eastAsia="es-ES" w:bidi="ar-SA"/>
+        </w:rPr>
+        <w:t>SystemNumber</w:t>
+      </w:r>
+      <w:proofErr w:type="spellEnd"/>
+      <w:r>
+        <w:rPr>
+          <w:lang w:eastAsia="es-ES" w:bidi="ar-SA"/>
+        </w:rPr>
+        <w:t xml:space="preserve">”. Este identificador es el que tiene dentro del sistema de SCADA. Sin embargo, en “Ingeboards” tiene otro identificador. Por ejemplo, en SCADA podríamos denominar a un aerogenerador con el id “92874621”, y en Ingeboards podríamos nombrar a ese mismo con el alias “LodosoA1”. Esto sucede porque el uso de la información en un sistema y otro es distinto, Ingeboards es utilizado por técnicos y SCADA es más para un uso más estadístico. </w:t>
       </w:r>
     </w:p>
     <w:p>
@@ -6137,27 +6314,14 @@
                             <w:r>
                               <w:t xml:space="preserve">Ilustración </w:t>
                             </w:r>
-                            <w:r>
-                              <w:fldChar w:fldCharType="begin"/>
-                            </w:r>
-                            <w:r>
-                              <w:instrText xml:space="preserve"> SEQ Ilustración \* ARABIC </w:instrText>
-                            </w:r>
-                            <w:r>
-                              <w:fldChar w:fldCharType="separate"/>
-                            </w:r>
-                            <w:r>
-                              <w:rPr>
-                                <w:noProof/>
-                              </w:rPr>
-                              <w:t>4</w:t>
-                            </w:r>
-                            <w:r>
-                              <w:rPr>
-                                <w:noProof/>
-                              </w:rPr>
-                              <w:fldChar w:fldCharType="end"/>
-                            </w:r>
+                            <w:fldSimple w:instr=" SEQ Ilustración \* ARABIC ">
+                              <w:r>
+                                <w:rPr>
+                                  <w:noProof/>
+                                </w:rPr>
+                                <w:t>4</w:t>
+                              </w:r>
+                            </w:fldSimple>
                             <w:bookmarkEnd w:id="3"/>
                             <w:r>
                               <w:t>. Jerarquía de factores.</w:t>
@@ -6199,24 +6363,14 @@
                       <w:r>
                         <w:t xml:space="preserve">Ilustración </w:t>
                       </w:r>
-                      <w:r>
-                        <w:fldChar w:fldCharType="begin"/>
-                      </w:r>
-                      <w:r>
-                        <w:instrText xml:space="preserve"> SEQ Ilustración \* ARABIC </w:instrText>
-                      </w:r>
-                      <w:r>
-                        <w:fldChar w:fldCharType="separate"/>
-                      </w:r>
-                      <w:r>
-                        <w:rPr>
-                          <w:noProof/>
-                        </w:rPr>
-                        <w:t>4</w:t>
-                      </w:r>
-                      <w:r>
-                        <w:fldChar w:fldCharType="end"/>
-                      </w:r>
+                      <w:fldSimple w:instr=" SEQ Ilustración \* ARABIC ">
+                        <w:r>
+                          <w:rPr>
+                            <w:noProof/>
+                          </w:rPr>
+                          <w:t>4</w:t>
+                        </w:r>
+                      </w:fldSimple>
                       <w:bookmarkEnd w:id="4"/>
                       <w:r>
                         <w:t>. Jerarquía de factores.</w:t>
@@ -6539,32 +6693,19 @@
         <w:ind w:left="1494"/>
         <w:jc w:val="center"/>
       </w:pPr>
-      <w:bookmarkStart w:id="4" w:name="_Ref506195287"/>
+      <w:bookmarkStart w:id="5" w:name="_Ref506195287"/>
       <w:r>
         <w:t xml:space="preserve">Ilustración </w:t>
       </w:r>
-      <w:r>
-        <w:fldChar w:fldCharType="begin"/>
-      </w:r>
-      <w:r>
-        <w:instrText xml:space="preserve"> SEQ Ilustración \* ARABIC </w:instrText>
-      </w:r>
-      <w:r>
-        <w:fldChar w:fldCharType="separate"/>
-      </w:r>
-      <w:r>
-        <w:rPr>
-          <w:noProof/>
-        </w:rPr>
-        <w:t>5</w:t>
-      </w:r>
-      <w:r>
-        <w:rPr>
-          <w:noProof/>
-        </w:rPr>
-        <w:fldChar w:fldCharType="end"/>
-      </w:r>
-      <w:bookmarkEnd w:id="4"/>
+      <w:fldSimple w:instr=" SEQ Ilustración \* ARABIC ">
+        <w:r>
+          <w:rPr>
+            <w:noProof/>
+          </w:rPr>
+          <w:t>5</w:t>
+        </w:r>
+      </w:fldSimple>
+      <w:bookmarkEnd w:id="5"/>
       <w:r>
         <w:t>. Ejemplo de curva de potencia.</w:t>
       </w:r>
@@ -6840,7 +6981,21 @@
         <w:rPr>
           <w:lang w:eastAsia="es-ES" w:bidi="ar-SA"/>
         </w:rPr>
-        <w:t>Mediciones de los fabricantes para vender aeros.</w:t>
+        <w:t xml:space="preserve">Mediciones de los fabricantes para vender </w:t>
+      </w:r>
+      <w:proofErr w:type="spellStart"/>
+      <w:r>
+        <w:rPr>
+          <w:lang w:eastAsia="es-ES" w:bidi="ar-SA"/>
+        </w:rPr>
+        <w:t>aeros</w:t>
+      </w:r>
+      <w:proofErr w:type="spellEnd"/>
+      <w:r>
+        <w:rPr>
+          <w:lang w:eastAsia="es-ES" w:bidi="ar-SA"/>
+        </w:rPr>
+        <w:t>.</w:t>
       </w:r>
       <w:r>
         <w:rPr>
@@ -6949,7 +7104,21 @@
         <w:rPr>
           <w:lang w:eastAsia="es-ES" w:bidi="ar-SA"/>
         </w:rPr>
-        <w:t>Tener en cuenta que se ha de agrupar las mediciones por aero, y hacer comparaciones a nivel individual (por activo) o bien a nivel de grupo (por parque).</w:t>
+        <w:t xml:space="preserve">Tener en cuenta que se ha de agrupar las mediciones por </w:t>
+      </w:r>
+      <w:proofErr w:type="spellStart"/>
+      <w:r>
+        <w:rPr>
+          <w:lang w:eastAsia="es-ES" w:bidi="ar-SA"/>
+        </w:rPr>
+        <w:t>aero</w:t>
+      </w:r>
+      <w:proofErr w:type="spellEnd"/>
+      <w:r>
+        <w:rPr>
+          <w:lang w:eastAsia="es-ES" w:bidi="ar-SA"/>
+        </w:rPr>
+        <w:t>, y hacer comparaciones a nivel individual (por activo) o bien a nivel de grupo (por parque).</w:t>
       </w:r>
     </w:p>
     <w:p>
@@ -6980,6 +7149,7 @@
         </w:numPr>
         <w:rPr>
           <w:i/>
+          <w:color w:val="FF0000"/>
         </w:rPr>
       </w:pPr>
       <w:r>
@@ -6987,7 +7157,38 @@
           <w:i/>
         </w:rPr>
         <w:lastRenderedPageBreak/>
-        <w:t xml:space="preserve">Reunión 6. Reunión de retrospectiva del sprint. </w:t>
+        <w:t xml:space="preserve">Reunión 6. Reunión de </w:t>
+      </w:r>
+      <w:r>
+        <w:rPr>
+          <w:i/>
+        </w:rPr>
+        <w:t>revisión</w:t>
+      </w:r>
+      <w:r>
+        <w:rPr>
+          <w:i/>
+        </w:rPr>
+        <w:t xml:space="preserve"> del sprint</w:t>
+      </w:r>
+      <w:r>
+        <w:rPr>
+          <w:i/>
+        </w:rPr>
+        <w:t xml:space="preserve"> y retrospectiva del Sprint</w:t>
+      </w:r>
+      <w:r>
+        <w:rPr>
+          <w:i/>
+        </w:rPr>
+        <w:t xml:space="preserve">. </w:t>
+      </w:r>
+      <w:r>
+        <w:rPr>
+          <w:i/>
+          <w:color w:val="FF0000"/>
+        </w:rPr>
+        <w:t>Meter aquí al Product Owner.</w:t>
       </w:r>
     </w:p>
     <w:p>
@@ -7195,6 +7396,26 @@
     </w:p>
     <w:p>
       <w:pPr>
+        <w:pStyle w:val="Prrafodelista"/>
+        <w:numPr>
+          <w:ilvl w:val="0"/>
+          <w:numId w:val="3"/>
+        </w:numPr>
+        <w:rPr>
+          <w:rFonts w:cs="Times New Roman"/>
+          <w:szCs w:val="24"/>
+        </w:rPr>
+      </w:pPr>
+      <w:r>
+        <w:rPr>
+          <w:rFonts w:cs="Times New Roman"/>
+          <w:szCs w:val="24"/>
+        </w:rPr>
+        <w:t>Francisco José Polo Sánchez. Jefe de departamento de I+D+i de Ingeteam Service.</w:t>
+      </w:r>
+    </w:p>
+    <w:p>
+      <w:pPr>
         <w:pStyle w:val="titulosegundo"/>
         <w:numPr>
           <w:ilvl w:val="0"/>
@@ -7360,150 +7581,790 @@
         <w:rPr>
           <w:lang w:eastAsia="es-ES" w:bidi="ar-SA"/>
         </w:rPr>
-        <w:t xml:space="preserve">En cuanto a la revisión del prototipo. Hemos acordado que hemos cumplido con lo propuesto e incluido algún avance más como el ajuste de los datos, ya que el flujo de datos contiene ruido que influye negativamente en las predicciones. Queda validado, tanto el formato de datos en formato “csv” como la detección de eventos complejos y alarmas. En teoría el formato de entrada iba a ser en formato “.db”, sin embargo, debido a las dificultades </w:t>
-      </w:r>
-      <w:bookmarkStart w:id="5" w:name="_GoBack"/>
-      <w:bookmarkEnd w:id="5"/>
-    </w:p>
-    <w:p>
-      <w:pPr>
-        <w:rPr>
-          <w:lang w:eastAsia="es-ES" w:bidi="ar-SA"/>
-        </w:rPr>
-      </w:pPr>
-    </w:p>
-    <w:p>
-      <w:pPr>
-        <w:rPr>
-          <w:lang w:eastAsia="es-ES" w:bidi="ar-SA"/>
-        </w:rPr>
-      </w:pPr>
-    </w:p>
-    <w:p>
-      <w:pPr>
-        <w:rPr>
-          <w:lang w:eastAsia="es-ES" w:bidi="ar-SA"/>
-        </w:rPr>
-      </w:pPr>
-    </w:p>
-    <w:p>
-      <w:pPr>
-        <w:rPr>
-          <w:lang w:eastAsia="es-ES" w:bidi="ar-SA"/>
-        </w:rPr>
-      </w:pPr>
-    </w:p>
-    <w:p>
-      <w:pPr>
-        <w:rPr>
-          <w:lang w:eastAsia="es-ES" w:bidi="ar-SA"/>
-        </w:rPr>
-      </w:pPr>
-    </w:p>
-    <w:p>
-      <w:pPr>
-        <w:rPr>
-          <w:lang w:eastAsia="es-ES" w:bidi="ar-SA"/>
-        </w:rPr>
-      </w:pPr>
-    </w:p>
-    <w:p>
-      <w:pPr>
-        <w:rPr>
-          <w:lang w:eastAsia="es-ES" w:bidi="ar-SA"/>
-        </w:rPr>
-      </w:pPr>
-    </w:p>
-    <w:p>
-      <w:pPr>
-        <w:rPr>
-          <w:lang w:eastAsia="es-ES" w:bidi="ar-SA"/>
-        </w:rPr>
-      </w:pPr>
-    </w:p>
-    <w:p>
-      <w:pPr>
-        <w:rPr>
-          <w:lang w:eastAsia="es-ES" w:bidi="ar-SA"/>
-        </w:rPr>
-      </w:pPr>
-    </w:p>
-    <w:p>
-      <w:pPr>
-        <w:rPr>
-          <w:lang w:eastAsia="es-ES" w:bidi="ar-SA"/>
-        </w:rPr>
-      </w:pPr>
-    </w:p>
-    <w:p>
-      <w:pPr>
-        <w:rPr>
-          <w:lang w:eastAsia="es-ES" w:bidi="ar-SA"/>
-        </w:rPr>
-      </w:pPr>
-    </w:p>
-    <w:p>
-      <w:pPr>
-        <w:rPr>
-          <w:lang w:eastAsia="es-ES" w:bidi="ar-SA"/>
-        </w:rPr>
-      </w:pPr>
-    </w:p>
-    <w:p>
-      <w:pPr>
-        <w:rPr>
-          <w:lang w:eastAsia="es-ES" w:bidi="ar-SA"/>
-        </w:rPr>
-      </w:pPr>
-    </w:p>
-    <w:p>
-      <w:pPr>
-        <w:rPr>
-          <w:lang w:eastAsia="es-ES" w:bidi="ar-SA"/>
-        </w:rPr>
-      </w:pPr>
-    </w:p>
-    <w:p>
-      <w:pPr>
-        <w:rPr>
-          <w:lang w:eastAsia="es-ES" w:bidi="ar-SA"/>
-        </w:rPr>
-      </w:pPr>
-    </w:p>
-    <w:p>
-      <w:pPr>
-        <w:rPr>
-          <w:lang w:eastAsia="es-ES" w:bidi="ar-SA"/>
-        </w:rPr>
-      </w:pPr>
-    </w:p>
-    <w:p>
-      <w:pPr>
-        <w:rPr>
-          <w:lang w:eastAsia="es-ES" w:bidi="ar-SA"/>
-        </w:rPr>
-      </w:pPr>
-    </w:p>
-    <w:p>
-      <w:pPr>
-        <w:rPr>
-          <w:lang w:eastAsia="es-ES" w:bidi="ar-SA"/>
-        </w:rPr>
-      </w:pPr>
-    </w:p>
-    <w:p>
-      <w:pPr>
-        <w:rPr>
-          <w:lang w:eastAsia="es-ES" w:bidi="ar-SA"/>
-        </w:rPr>
-      </w:pPr>
-    </w:p>
-    <w:p>
-      <w:pPr>
-        <w:rPr>
-          <w:lang w:eastAsia="es-ES" w:bidi="ar-SA"/>
-        </w:rPr>
-      </w:pPr>
+        <w:t>En cuanto a la revisión del prototipo. Hemos acordado que hemos cumplido con lo propuesto e incluido algún avance más como el ajuste de los datos, ya que el flujo de datos contiene ruido que influye negativamente en las predicciones. Queda validado, tanto el formato de datos en formato “</w:t>
+      </w:r>
+      <w:proofErr w:type="spellStart"/>
+      <w:r>
+        <w:rPr>
+          <w:lang w:eastAsia="es-ES" w:bidi="ar-SA"/>
+        </w:rPr>
+        <w:t>csv</w:t>
+      </w:r>
+      <w:proofErr w:type="spellEnd"/>
+      <w:r>
+        <w:rPr>
+          <w:lang w:eastAsia="es-ES" w:bidi="ar-SA"/>
+        </w:rPr>
+        <w:t>” como la detección de eventos complejos y alarmas. En teoría el formato de entrada iba a ser en formato “.</w:t>
+      </w:r>
+      <w:proofErr w:type="spellStart"/>
+      <w:r>
+        <w:rPr>
+          <w:lang w:eastAsia="es-ES" w:bidi="ar-SA"/>
+        </w:rPr>
+        <w:t>db</w:t>
+      </w:r>
+      <w:proofErr w:type="spellEnd"/>
+      <w:r>
+        <w:rPr>
+          <w:lang w:eastAsia="es-ES" w:bidi="ar-SA"/>
+        </w:rPr>
+        <w:t xml:space="preserve">”, sin embargo, debido a las dificultades </w:t>
+      </w:r>
+      <w:r>
+        <w:rPr>
+          <w:lang w:eastAsia="es-ES" w:bidi="ar-SA"/>
+        </w:rPr>
+        <w:t xml:space="preserve">que conlleva su transformación, la empresa </w:t>
+      </w:r>
+      <w:r>
+        <w:rPr>
+          <w:lang w:eastAsia="es-ES" w:bidi="ar-SA"/>
+        </w:rPr>
+        <w:lastRenderedPageBreak/>
+        <w:t>colaboradora se compromete a establecer un “</w:t>
+      </w:r>
+      <w:proofErr w:type="spellStart"/>
+      <w:r>
+        <w:rPr>
+          <w:lang w:eastAsia="es-ES" w:bidi="ar-SA"/>
+        </w:rPr>
+        <w:t>job</w:t>
+      </w:r>
+      <w:proofErr w:type="spellEnd"/>
+      <w:r>
+        <w:rPr>
+          <w:lang w:eastAsia="es-ES" w:bidi="ar-SA"/>
+        </w:rPr>
+        <w:t xml:space="preserve">” o batch, desarrollado con </w:t>
+      </w:r>
+      <w:r>
+        <w:rPr>
+          <w:lang w:eastAsia="es-ES" w:bidi="ar-SA"/>
+        </w:rPr>
+        <w:t>“</w:t>
+      </w:r>
+      <w:proofErr w:type="spellStart"/>
+      <w:r>
+        <w:rPr>
+          <w:lang w:eastAsia="es-ES" w:bidi="ar-SA"/>
+        </w:rPr>
+        <w:t>Pentaho</w:t>
+      </w:r>
+      <w:proofErr w:type="spellEnd"/>
+      <w:r>
+        <w:rPr>
+          <w:lang w:eastAsia="es-ES" w:bidi="ar-SA"/>
+        </w:rPr>
+        <w:t>”</w:t>
+      </w:r>
+      <w:r>
+        <w:rPr>
+          <w:lang w:eastAsia="es-ES" w:bidi="ar-SA"/>
+        </w:rPr>
+        <w:t>, para pasar los datos en formato “.</w:t>
+      </w:r>
+      <w:proofErr w:type="spellStart"/>
+      <w:r>
+        <w:rPr>
+          <w:lang w:eastAsia="es-ES" w:bidi="ar-SA"/>
+        </w:rPr>
+        <w:t>db</w:t>
+      </w:r>
+      <w:proofErr w:type="spellEnd"/>
+      <w:r>
+        <w:rPr>
+          <w:lang w:eastAsia="es-ES" w:bidi="ar-SA"/>
+        </w:rPr>
+        <w:t>” a “.</w:t>
+      </w:r>
+      <w:proofErr w:type="spellStart"/>
+      <w:r>
+        <w:rPr>
+          <w:lang w:eastAsia="es-ES" w:bidi="ar-SA"/>
+        </w:rPr>
+        <w:t>csv</w:t>
+      </w:r>
+      <w:proofErr w:type="spellEnd"/>
+      <w:r>
+        <w:rPr>
+          <w:lang w:eastAsia="es-ES" w:bidi="ar-SA"/>
+        </w:rPr>
+        <w:t>” cada cierto tiempo, para alimentar el motor CEP.</w:t>
+      </w:r>
+      <w:r>
+        <w:rPr>
+          <w:lang w:eastAsia="es-ES" w:bidi="ar-SA"/>
+        </w:rPr>
+        <w:t xml:space="preserve"> </w:t>
+      </w:r>
+    </w:p>
+    <w:p>
+      <w:pPr>
+        <w:rPr>
+          <w:lang w:eastAsia="es-ES" w:bidi="ar-SA"/>
+        </w:rPr>
+      </w:pPr>
+      <w:r>
+        <w:rPr>
+          <w:lang w:eastAsia="es-ES" w:bidi="ar-SA"/>
+        </w:rPr>
+        <w:t>De momento el primer prototipo, recoge todos los datos obtenidos en “.</w:t>
+      </w:r>
+      <w:proofErr w:type="spellStart"/>
+      <w:r>
+        <w:rPr>
+          <w:lang w:eastAsia="es-ES" w:bidi="ar-SA"/>
+        </w:rPr>
+        <w:t>csv</w:t>
+      </w:r>
+      <w:proofErr w:type="spellEnd"/>
+      <w:r>
+        <w:rPr>
+          <w:lang w:eastAsia="es-ES" w:bidi="ar-SA"/>
+        </w:rPr>
+        <w:t>”, y registro a registro alimenta al motor CEP. Los registros son diez minútales, cosa que deberemos de tener en cuenta, pue</w:t>
+      </w:r>
+      <w:r>
+        <w:rPr>
+          <w:lang w:eastAsia="es-ES" w:bidi="ar-SA"/>
+        </w:rPr>
+        <w:t>sto que no son datos a tiempo real exactos</w:t>
+      </w:r>
+      <w:r>
+        <w:rPr>
+          <w:lang w:eastAsia="es-ES" w:bidi="ar-SA"/>
+        </w:rPr>
+        <w:t>, si no que están ponderados por la media</w:t>
+      </w:r>
+      <w:r>
+        <w:rPr>
+          <w:lang w:eastAsia="es-ES" w:bidi="ar-SA"/>
+        </w:rPr>
+        <w:t xml:space="preserve"> de lo medido en esos diez minutos.</w:t>
+      </w:r>
+      <w:r>
+        <w:rPr>
+          <w:lang w:eastAsia="es-ES" w:bidi="ar-SA"/>
+        </w:rPr>
+        <w:t xml:space="preserve"> En resumen, el prototipo generado en este primer sprint cumple las expectativas impuestas con creces, ya que no solo tenemos un incremento en el que manda información a </w:t>
+      </w:r>
+      <w:proofErr w:type="spellStart"/>
+      <w:r>
+        <w:rPr>
+          <w:lang w:eastAsia="es-ES" w:bidi="ar-SA"/>
+        </w:rPr>
+        <w:t>ThingSpeak</w:t>
+      </w:r>
+      <w:proofErr w:type="spellEnd"/>
+      <w:r>
+        <w:rPr>
+          <w:lang w:eastAsia="es-ES" w:bidi="ar-SA"/>
+        </w:rPr>
+        <w:t xml:space="preserve"> y lo retorna al ESB, sino que, además, nos saltamos la dependencia de </w:t>
+      </w:r>
+      <w:proofErr w:type="spellStart"/>
+      <w:r>
+        <w:rPr>
+          <w:lang w:eastAsia="es-ES" w:bidi="ar-SA"/>
+        </w:rPr>
+        <w:t>ThingSpeak</w:t>
+      </w:r>
+      <w:proofErr w:type="spellEnd"/>
+      <w:r>
+        <w:rPr>
+          <w:lang w:eastAsia="es-ES" w:bidi="ar-SA"/>
+        </w:rPr>
+        <w:t xml:space="preserve"> y lo alimentamos directamente a través de ficheros </w:t>
+      </w:r>
+      <w:r>
+        <w:rPr>
+          <w:lang w:eastAsia="es-ES" w:bidi="ar-SA"/>
+        </w:rPr>
+        <w:t>“.</w:t>
+      </w:r>
+      <w:proofErr w:type="spellStart"/>
+      <w:r>
+        <w:rPr>
+          <w:lang w:eastAsia="es-ES" w:bidi="ar-SA"/>
+        </w:rPr>
+        <w:t>csv</w:t>
+      </w:r>
+      <w:proofErr w:type="spellEnd"/>
+      <w:r>
+        <w:rPr>
+          <w:lang w:eastAsia="es-ES" w:bidi="ar-SA"/>
+        </w:rPr>
+        <w:t>”</w:t>
+      </w:r>
+      <w:r>
+        <w:rPr>
+          <w:lang w:eastAsia="es-ES" w:bidi="ar-SA"/>
+        </w:rPr>
+        <w:t>. De esta forma, minimizamos dependencias y, por si fuera poco, incrementamos la lectura de los datos notablemente. En la revisión del prototipo se detectaron ciertas deficiencias en cuanto al modelo establecido, no obstante, eran simples erratas en el código que daban conflictos sintácticos muy sencillos de solucionar.</w:t>
+      </w:r>
+    </w:p>
+    <w:p>
+      <w:pPr>
+        <w:rPr>
+          <w:lang w:eastAsia="es-ES" w:bidi="ar-SA"/>
+        </w:rPr>
+      </w:pPr>
+      <w:r>
+        <w:rPr>
+          <w:lang w:eastAsia="es-ES" w:bidi="ar-SA"/>
+        </w:rPr>
+        <w:t>Si nos centramos en la documentación generada, se revisaron los siguientes artefactos:</w:t>
+      </w:r>
+    </w:p>
+    <w:p>
+      <w:pPr>
+        <w:pStyle w:val="Prrafodelista"/>
+        <w:numPr>
+          <w:ilvl w:val="0"/>
+          <w:numId w:val="4"/>
+        </w:numPr>
+        <w:rPr>
+          <w:lang w:eastAsia="es-ES" w:bidi="ar-SA"/>
+        </w:rPr>
+      </w:pPr>
+      <w:r>
+        <w:rPr>
+          <w:b/>
+          <w:lang w:eastAsia="es-ES" w:bidi="ar-SA"/>
+        </w:rPr>
+        <w:t>Anteproyecto</w:t>
+      </w:r>
+      <w:r>
+        <w:rPr>
+          <w:lang w:eastAsia="es-ES" w:bidi="ar-SA"/>
+        </w:rPr>
+        <w:t>. En cuanto a lo que el anteproyecto se refiere, he de destacar que había multitud de erratas a lo largo de todo el texto, fruto de mi inexperiencia a la hora de redactar textos formales. Se revisó cuidadosamente la justificación de las competencias</w:t>
+      </w:r>
+      <w:r>
+        <w:rPr>
+          <w:lang w:eastAsia="es-ES" w:bidi="ar-SA"/>
+        </w:rPr>
+        <w:t xml:space="preserve">, y se pidió expresamente que se incorporara alguna referencia al modelo de calidad actual. </w:t>
+      </w:r>
+      <w:r>
+        <w:rPr>
+          <w:lang w:eastAsia="es-ES" w:bidi="ar-SA"/>
+        </w:rPr>
+        <w:t xml:space="preserve">El jefe de proyecto hizo hincapié en justificar correctamente, sin aportar más información de la necesaria. Un anteproyecto corto y conciso, es mejor que uno largo y redundante. </w:t>
+      </w:r>
+      <w:r>
+        <w:rPr>
+          <w:lang w:eastAsia="es-ES" w:bidi="ar-SA"/>
+        </w:rPr>
+        <w:t>Motivación, descripción del proyecto y método</w:t>
+      </w:r>
+      <w:r>
+        <w:rPr>
+          <w:lang w:eastAsia="es-ES" w:bidi="ar-SA"/>
+        </w:rPr>
+        <w:t>,</w:t>
+      </w:r>
+      <w:r>
+        <w:rPr>
+          <w:lang w:eastAsia="es-ES" w:bidi="ar-SA"/>
+        </w:rPr>
+        <w:t xml:space="preserve"> </w:t>
+      </w:r>
+      <w:r>
+        <w:rPr>
+          <w:lang w:eastAsia="es-ES" w:bidi="ar-SA"/>
+        </w:rPr>
+        <w:t>fases de desarrollo y objetivos correctos</w:t>
+      </w:r>
+      <w:r>
+        <w:rPr>
+          <w:lang w:eastAsia="es-ES" w:bidi="ar-SA"/>
+        </w:rPr>
+        <w:t>.</w:t>
+      </w:r>
+    </w:p>
+    <w:p>
+      <w:pPr>
+        <w:pStyle w:val="Prrafodelista"/>
+        <w:ind w:left="927" w:firstLine="0"/>
+        <w:rPr>
+          <w:lang w:eastAsia="es-ES" w:bidi="ar-SA"/>
+        </w:rPr>
+      </w:pPr>
+      <w:r>
+        <w:rPr>
+          <w:lang w:eastAsia="es-ES" w:bidi="ar-SA"/>
+        </w:rPr>
+        <w:t xml:space="preserve">En cuanto a los medios a utilizar, no sabemos con exactitud todo lo que nos hará falta, ya que hay decisiones que no hemos </w:t>
+      </w:r>
+      <w:r>
+        <w:rPr>
+          <w:lang w:eastAsia="es-ES" w:bidi="ar-SA"/>
+        </w:rPr>
+        <w:t xml:space="preserve">tomado </w:t>
+      </w:r>
+      <w:r>
+        <w:rPr>
+          <w:lang w:eastAsia="es-ES" w:bidi="ar-SA"/>
+        </w:rPr>
+        <w:t>todavía. Por ejemplo,</w:t>
+      </w:r>
+      <w:r>
+        <w:rPr>
+          <w:lang w:eastAsia="es-ES" w:bidi="ar-SA"/>
+        </w:rPr>
+        <w:t xml:space="preserve"> no hemos decidido aún</w:t>
+      </w:r>
+      <w:r>
+        <w:rPr>
+          <w:lang w:eastAsia="es-ES" w:bidi="ar-SA"/>
+        </w:rPr>
+        <w:t xml:space="preserve"> la tecnología que utilizaremos para hacer la aplicación gráfica, si usar node.js, o usar algo más tradicional a través de </w:t>
+      </w:r>
+      <w:r>
+        <w:rPr>
+          <w:lang w:eastAsia="es-ES" w:bidi="ar-SA"/>
+        </w:rPr>
+        <w:t>“A</w:t>
+      </w:r>
+      <w:r>
+        <w:rPr>
+          <w:lang w:eastAsia="es-ES" w:bidi="ar-SA"/>
+        </w:rPr>
+        <w:t>pache</w:t>
+      </w:r>
+      <w:r>
+        <w:rPr>
+          <w:lang w:eastAsia="es-ES" w:bidi="ar-SA"/>
+        </w:rPr>
+        <w:t>”</w:t>
+      </w:r>
+      <w:r>
+        <w:rPr>
+          <w:lang w:eastAsia="es-ES" w:bidi="ar-SA"/>
+        </w:rPr>
+        <w:t xml:space="preserve"> y </w:t>
+      </w:r>
+      <w:r>
+        <w:rPr>
+          <w:lang w:eastAsia="es-ES" w:bidi="ar-SA"/>
+        </w:rPr>
+        <w:t>“</w:t>
+      </w:r>
+      <w:proofErr w:type="spellStart"/>
+      <w:r>
+        <w:rPr>
+          <w:lang w:eastAsia="es-ES" w:bidi="ar-SA"/>
+        </w:rPr>
+        <w:t>P</w:t>
+      </w:r>
+      <w:r>
+        <w:rPr>
+          <w:lang w:eastAsia="es-ES" w:bidi="ar-SA"/>
+        </w:rPr>
+        <w:t>hp</w:t>
+      </w:r>
+      <w:proofErr w:type="spellEnd"/>
+      <w:r>
+        <w:rPr>
+          <w:lang w:eastAsia="es-ES" w:bidi="ar-SA"/>
+        </w:rPr>
+        <w:t>”</w:t>
+      </w:r>
+      <w:r>
+        <w:rPr>
+          <w:lang w:eastAsia="es-ES" w:bidi="ar-SA"/>
+        </w:rPr>
+        <w:t>. Personalmente, mi postura es utilizar “</w:t>
+      </w:r>
+      <w:proofErr w:type="spellStart"/>
+      <w:r>
+        <w:rPr>
+          <w:lang w:eastAsia="es-ES" w:bidi="ar-SA"/>
+        </w:rPr>
+        <w:t>P</w:t>
+      </w:r>
+      <w:r>
+        <w:rPr>
+          <w:lang w:eastAsia="es-ES" w:bidi="ar-SA"/>
+        </w:rPr>
+        <w:t>hp</w:t>
+      </w:r>
+      <w:proofErr w:type="spellEnd"/>
+      <w:r>
+        <w:rPr>
+          <w:lang w:eastAsia="es-ES" w:bidi="ar-SA"/>
+        </w:rPr>
+        <w:t>” puesto que puede servirme como reto personal ya que nunca había utilizado “</w:t>
+      </w:r>
+      <w:proofErr w:type="spellStart"/>
+      <w:r>
+        <w:rPr>
+          <w:lang w:eastAsia="es-ES" w:bidi="ar-SA"/>
+        </w:rPr>
+        <w:t>P</w:t>
+      </w:r>
+      <w:r>
+        <w:rPr>
+          <w:lang w:eastAsia="es-ES" w:bidi="ar-SA"/>
+        </w:rPr>
+        <w:t>hp</w:t>
+      </w:r>
+      <w:proofErr w:type="spellEnd"/>
+      <w:r>
+        <w:rPr>
+          <w:lang w:eastAsia="es-ES" w:bidi="ar-SA"/>
+        </w:rPr>
+        <w:t>”, y “node.js” ya lo había visto en asignaturas como “Procesos de Ingeniería del Software” y “</w:t>
+      </w:r>
+      <w:r>
+        <w:rPr>
+          <w:lang w:eastAsia="es-ES" w:bidi="ar-SA"/>
+        </w:rPr>
+        <w:t xml:space="preserve">Web </w:t>
+      </w:r>
+      <w:proofErr w:type="spellStart"/>
+      <w:r>
+        <w:rPr>
+          <w:lang w:eastAsia="es-ES" w:bidi="ar-SA"/>
+        </w:rPr>
+        <w:t>Engineering</w:t>
+      </w:r>
+      <w:proofErr w:type="spellEnd"/>
+      <w:r>
+        <w:rPr>
+          <w:lang w:eastAsia="es-ES" w:bidi="ar-SA"/>
+        </w:rPr>
+        <w:t xml:space="preserve"> and </w:t>
+      </w:r>
+      <w:proofErr w:type="spellStart"/>
+      <w:r>
+        <w:rPr>
+          <w:lang w:eastAsia="es-ES" w:bidi="ar-SA"/>
+        </w:rPr>
+        <w:t>Services</w:t>
+      </w:r>
+      <w:proofErr w:type="spellEnd"/>
+      <w:r>
+        <w:rPr>
+          <w:lang w:eastAsia="es-ES" w:bidi="ar-SA"/>
+        </w:rPr>
+        <w:t>”.</w:t>
+      </w:r>
+    </w:p>
+    <w:p>
+      <w:pPr>
+        <w:pStyle w:val="Prrafodelista"/>
+        <w:numPr>
+          <w:ilvl w:val="0"/>
+          <w:numId w:val="4"/>
+        </w:numPr>
+        <w:rPr>
+          <w:b/>
+          <w:lang w:eastAsia="es-ES" w:bidi="ar-SA"/>
+        </w:rPr>
+      </w:pPr>
+      <w:r>
+        <w:rPr>
+          <w:b/>
+          <w:lang w:eastAsia="es-ES" w:bidi="ar-SA"/>
+        </w:rPr>
+        <w:t>Storyboards para captura de requisitos de patrones.</w:t>
+      </w:r>
+      <w:r>
+        <w:rPr>
+          <w:lang w:eastAsia="es-ES" w:bidi="ar-SA"/>
+        </w:rPr>
+        <w:t xml:space="preserve"> Los storyboards preparados para capturar los requisitos de los patrones eran correctos, y útiles a la hora de implementar todos y cada uno de los patrones. </w:t>
+      </w:r>
+      <w:r>
+        <w:rPr>
+          <w:lang w:eastAsia="es-ES" w:bidi="ar-SA"/>
+        </w:rPr>
+        <w:t xml:space="preserve">Echando un vistazo a las viñetas, teniendo nociones muy básicas de energía eólica, cualquier persona puede entender lo que pretenden los patrones implementar. Un ejemplo de storyboard puede ser el de la </w:t>
+      </w:r>
+      <w:r>
+        <w:rPr>
+          <w:lang w:eastAsia="es-ES" w:bidi="ar-SA"/>
+        </w:rPr>
+        <w:fldChar w:fldCharType="begin"/>
+      </w:r>
+      <w:r>
+        <w:rPr>
+          <w:lang w:eastAsia="es-ES" w:bidi="ar-SA"/>
+        </w:rPr>
+        <w:instrText xml:space="preserve"> REF _Ref508276689 \h </w:instrText>
+      </w:r>
+      <w:r>
+        <w:rPr>
+          <w:lang w:eastAsia="es-ES" w:bidi="ar-SA"/>
+        </w:rPr>
+      </w:r>
+      <w:r>
+        <w:rPr>
+          <w:lang w:eastAsia="es-ES" w:bidi="ar-SA"/>
+        </w:rPr>
+        <w:fldChar w:fldCharType="separate"/>
+      </w:r>
+      <w:r>
+        <w:t xml:space="preserve">Ilustración </w:t>
+      </w:r>
+      <w:r>
+        <w:rPr>
+          <w:noProof/>
+        </w:rPr>
+        <w:t>6</w:t>
+      </w:r>
+      <w:r>
+        <w:rPr>
+          <w:lang w:eastAsia="es-ES" w:bidi="ar-SA"/>
+        </w:rPr>
+        <w:fldChar w:fldCharType="end"/>
+      </w:r>
+      <w:r>
+        <w:rPr>
+          <w:lang w:eastAsia="es-ES" w:bidi="ar-SA"/>
+        </w:rPr>
+        <w:t>.</w:t>
+      </w:r>
+    </w:p>
+    <w:p>
+      <w:pPr>
+        <w:pStyle w:val="Prrafodelista"/>
+        <w:keepNext/>
+        <w:ind w:left="927" w:firstLine="0"/>
+      </w:pPr>
+      <w:r>
+        <w:rPr>
+          <w:b/>
+          <w:noProof/>
+          <w:lang w:eastAsia="es-ES" w:bidi="ar-SA"/>
+        </w:rPr>
+        <w:lastRenderedPageBreak/>
+        <w:drawing>
+          <wp:inline distT="0" distB="0" distL="0" distR="0" wp14:anchorId="1F1BF824" wp14:editId="611ADFBE">
+            <wp:extent cx="5063706" cy="3028130"/>
+            <wp:effectExtent l="0" t="0" r="3810" b="1270"/>
+            <wp:docPr id="4" name="Imagen 4"/>
+            <wp:cNvGraphicFramePr>
+              <a:graphicFrameLocks xmlns:a="http://schemas.openxmlformats.org/drawingml/2006/main" noChangeAspect="1"/>
+            </wp:cNvGraphicFramePr>
+            <a:graphic xmlns:a="http://schemas.openxmlformats.org/drawingml/2006/main">
+              <a:graphicData uri="http://schemas.openxmlformats.org/drawingml/2006/picture">
+                <pic:pic xmlns:pic="http://schemas.openxmlformats.org/drawingml/2006/picture">
+                  <pic:nvPicPr>
+                    <pic:cNvPr id="0" name="Picture 1"/>
+                    <pic:cNvPicPr>
+                      <a:picLocks noChangeAspect="1" noChangeArrowheads="1"/>
+                    </pic:cNvPicPr>
+                  </pic:nvPicPr>
+                  <pic:blipFill>
+                    <a:blip r:embed="rId13">
+                      <a:extLst>
+                        <a:ext uri="{28A0092B-C50C-407E-A947-70E740481C1C}">
+                          <a14:useLocalDpi xmlns:a14="http://schemas.microsoft.com/office/drawing/2010/main" val="0"/>
+                        </a:ext>
+                      </a:extLst>
+                    </a:blip>
+                    <a:srcRect/>
+                    <a:stretch>
+                      <a:fillRect/>
+                    </a:stretch>
+                  </pic:blipFill>
+                  <pic:spPr bwMode="auto">
+                    <a:xfrm>
+                      <a:off x="0" y="0"/>
+                      <a:ext cx="5080310" cy="3038059"/>
+                    </a:xfrm>
+                    <a:prstGeom prst="rect">
+                      <a:avLst/>
+                    </a:prstGeom>
+                    <a:noFill/>
+                    <a:ln>
+                      <a:noFill/>
+                    </a:ln>
+                  </pic:spPr>
+                </pic:pic>
+              </a:graphicData>
+            </a:graphic>
+          </wp:inline>
+        </w:drawing>
+      </w:r>
+    </w:p>
+    <w:p>
+      <w:pPr>
+        <w:pStyle w:val="Descripcin"/>
+        <w:jc w:val="center"/>
+        <w:rPr>
+          <w:b/>
+          <w:lang w:eastAsia="es-ES" w:bidi="ar-SA"/>
+        </w:rPr>
+      </w:pPr>
+      <w:bookmarkStart w:id="6" w:name="_Ref508276689"/>
+      <w:r>
+        <w:t xml:space="preserve">Ilustración </w:t>
+      </w:r>
+      <w:fldSimple w:instr=" SEQ Ilustración \* ARABIC ">
+        <w:r>
+          <w:rPr>
+            <w:noProof/>
+          </w:rPr>
+          <w:t>6</w:t>
+        </w:r>
+      </w:fldSimple>
+      <w:bookmarkEnd w:id="6"/>
+      <w:r>
+        <w:t>. Plantilla de enunciado de patrones.</w:t>
+      </w:r>
+    </w:p>
+    <w:p>
+      <w:pPr>
+        <w:pStyle w:val="Prrafodelista"/>
+        <w:ind w:left="927" w:firstLine="0"/>
+        <w:rPr>
+          <w:b/>
+          <w:lang w:eastAsia="es-ES" w:bidi="ar-SA"/>
+        </w:rPr>
+      </w:pPr>
+    </w:p>
+    <w:p>
+      <w:pPr>
+        <w:pStyle w:val="Prrafodelista"/>
+        <w:numPr>
+          <w:ilvl w:val="0"/>
+          <w:numId w:val="4"/>
+        </w:numPr>
+        <w:rPr>
+          <w:b/>
+          <w:lang w:eastAsia="es-ES" w:bidi="ar-SA"/>
+        </w:rPr>
+      </w:pPr>
+      <w:r>
+        <w:rPr>
+          <w:b/>
+          <w:lang w:eastAsia="es-ES" w:bidi="ar-SA"/>
+        </w:rPr>
+        <w:t>Actas de reuniones.</w:t>
+      </w:r>
+      <w:r>
+        <w:rPr>
+          <w:b/>
+          <w:lang w:eastAsia="es-ES" w:bidi="ar-SA"/>
+        </w:rPr>
+        <w:t xml:space="preserve"> </w:t>
+      </w:r>
+      <w:r>
+        <w:rPr>
+          <w:lang w:eastAsia="es-ES" w:bidi="ar-SA"/>
+        </w:rPr>
+        <w:t xml:space="preserve">Una de las dudas del </w:t>
+      </w:r>
+      <w:proofErr w:type="spellStart"/>
+      <w:r>
+        <w:rPr>
+          <w:lang w:eastAsia="es-ES" w:bidi="ar-SA"/>
+        </w:rPr>
+        <w:t>Team</w:t>
+      </w:r>
+      <w:proofErr w:type="spellEnd"/>
+      <w:r>
+        <w:rPr>
+          <w:lang w:eastAsia="es-ES" w:bidi="ar-SA"/>
+        </w:rPr>
+        <w:t xml:space="preserve">, es donde iban a tener cabida toda la documentación generada en cada una de las reuniones. Debido a que esta documentación es la correspondiente a la generada en una metodología SCRUM, la </w:t>
+      </w:r>
+      <w:r>
+        <w:rPr>
+          <w:lang w:eastAsia="es-ES" w:bidi="ar-SA"/>
+        </w:rPr>
+        <w:t>plasmaremos</w:t>
+      </w:r>
+      <w:r>
+        <w:rPr>
+          <w:lang w:eastAsia="es-ES" w:bidi="ar-SA"/>
+        </w:rPr>
+        <w:t xml:space="preserve"> en el capítulo 3 de esta memoria, donde se verán todas las actividades desarrolladas en cada uno de los </w:t>
+      </w:r>
+      <w:proofErr w:type="spellStart"/>
+      <w:r>
+        <w:rPr>
+          <w:lang w:eastAsia="es-ES" w:bidi="ar-SA"/>
+        </w:rPr>
+        <w:t>Sprints</w:t>
+      </w:r>
+      <w:proofErr w:type="spellEnd"/>
+      <w:r>
+        <w:rPr>
+          <w:lang w:eastAsia="es-ES" w:bidi="ar-SA"/>
+        </w:rPr>
+        <w:t>.</w:t>
+      </w:r>
+    </w:p>
+    <w:p>
+      <w:pPr>
+        <w:pStyle w:val="Prrafodelista"/>
+        <w:numPr>
+          <w:ilvl w:val="0"/>
+          <w:numId w:val="4"/>
+        </w:numPr>
+        <w:rPr>
+          <w:b/>
+          <w:lang w:eastAsia="es-ES" w:bidi="ar-SA"/>
+        </w:rPr>
+      </w:pPr>
+      <w:r>
+        <w:rPr>
+          <w:b/>
+          <w:lang w:eastAsia="es-ES" w:bidi="ar-SA"/>
+        </w:rPr>
+        <w:t>Arquetipos.</w:t>
+      </w:r>
+      <w:r>
+        <w:rPr>
+          <w:lang w:eastAsia="es-ES" w:bidi="ar-SA"/>
+        </w:rPr>
+        <w:t xml:space="preserve"> Este artefacto se ha añadido como extra por parte propia. Debido a la poca profesionalidad de nuestro primer enlace con la empresa, Pedro, nos hemos visto obligados a tomar precauciones a nivel organizativo, esquematizando y elaborando unos arquetipos de las personas con las que tenemos contacto. De esta forma, ante una necesidad o consulta, nos dirigiremos a la persona indicada instantáneamente.</w:t>
+      </w:r>
+    </w:p>
+    <w:p>
+      <w:pPr>
+        <w:pStyle w:val="Prrafodelista"/>
+        <w:numPr>
+          <w:ilvl w:val="0"/>
+          <w:numId w:val="4"/>
+        </w:numPr>
+        <w:rPr>
+          <w:b/>
+          <w:lang w:eastAsia="es-ES" w:bidi="ar-SA"/>
+        </w:rPr>
+      </w:pPr>
+      <w:r>
+        <w:rPr>
+          <w:b/>
+          <w:lang w:eastAsia="es-ES" w:bidi="ar-SA"/>
+        </w:rPr>
+        <w:t>Información técnica clave.</w:t>
+      </w:r>
+      <w:r>
+        <w:rPr>
+          <w:b/>
+          <w:lang w:eastAsia="es-ES" w:bidi="ar-SA"/>
+        </w:rPr>
+        <w:t xml:space="preserve"> </w:t>
+      </w:r>
+      <w:r>
+        <w:rPr>
+          <w:lang w:eastAsia="es-ES" w:bidi="ar-SA"/>
+        </w:rPr>
+        <w:t>Había dudas de cómo plasmar en la memoria del trabajo de fin de grado</w:t>
+      </w:r>
+      <w:r>
+        <w:rPr>
+          <w:lang w:eastAsia="es-ES" w:bidi="ar-SA"/>
+        </w:rPr>
+        <w:t xml:space="preserve"> toda la información técnica acerca de la energía eólica que se recogerían en el segundo sprint. Se decidió que tendría cabida en el capítulo del estado del arte.</w:t>
+      </w:r>
     </w:p>
     <w:p>
       <w:pPr>
@@ -7523,9 +8384,643 @@
         <w:t>Próximos pasos.</w:t>
       </w:r>
     </w:p>
+    <w:p>
+      <w:pPr>
+        <w:rPr>
+          <w:lang w:eastAsia="es-ES" w:bidi="ar-SA"/>
+        </w:rPr>
+      </w:pPr>
+      <w:r>
+        <w:rPr>
+          <w:lang w:eastAsia="es-ES" w:bidi="ar-SA"/>
+        </w:rPr>
+        <w:t>Se han acordado la incorporación de las siguientes historias de usuario para el siguiente sprint:</w:t>
+      </w:r>
+    </w:p>
+    <w:p>
+      <w:pPr>
+        <w:pStyle w:val="Prrafodelista"/>
+        <w:numPr>
+          <w:ilvl w:val="0"/>
+          <w:numId w:val="4"/>
+        </w:numPr>
+        <w:rPr>
+          <w:lang w:eastAsia="es-ES" w:bidi="ar-SA"/>
+        </w:rPr>
+      </w:pPr>
+      <w:r>
+        <w:rPr>
+          <w:b/>
+          <w:lang w:eastAsia="es-ES" w:bidi="ar-SA"/>
+        </w:rPr>
+        <w:t>Estudio de factores externos dist</w:t>
+      </w:r>
+      <w:r>
+        <w:rPr>
+          <w:b/>
+          <w:lang w:eastAsia="es-ES" w:bidi="ar-SA"/>
+        </w:rPr>
+        <w:t>intos de la potencia producida y el viento.</w:t>
+      </w:r>
+      <w:r>
+        <w:rPr>
+          <w:lang w:eastAsia="es-ES" w:bidi="ar-SA"/>
+        </w:rPr>
+        <w:t xml:space="preserve"> En concreto, el estudio de lo que influye la temperatura y la presión, en la productividad y rendimiento.</w:t>
+      </w:r>
+    </w:p>
+    <w:p>
+      <w:pPr>
+        <w:pStyle w:val="Prrafodelista"/>
+        <w:numPr>
+          <w:ilvl w:val="0"/>
+          <w:numId w:val="4"/>
+        </w:numPr>
+        <w:rPr>
+          <w:lang w:eastAsia="es-ES" w:bidi="ar-SA"/>
+        </w:rPr>
+      </w:pPr>
+      <w:r>
+        <w:rPr>
+          <w:b/>
+          <w:lang w:eastAsia="es-ES" w:bidi="ar-SA"/>
+        </w:rPr>
+        <w:t>Estudio de la curva de potencia.</w:t>
+      </w:r>
+      <w:r>
+        <w:rPr>
+          <w:lang w:eastAsia="es-ES" w:bidi="ar-SA"/>
+        </w:rPr>
+        <w:t xml:space="preserve"> Deberemos de hacer un análisis individual a nivel de aerogenerador y otra a nivel de parque eólico. Buscar fuentes de información de otras universidades, o artículos referentes a la energía eólica en busca de posibles </w:t>
+      </w:r>
+      <w:r>
+        <w:rPr>
+          <w:lang w:eastAsia="es-ES" w:bidi="ar-SA"/>
+        </w:rPr>
+        <w:lastRenderedPageBreak/>
+        <w:t>comportamientos anómalos en los aerogeneradores. Sacar conclusiones y enunciar con ayuda del Product Owner, el enunciado de los patrones.</w:t>
+      </w:r>
+    </w:p>
+    <w:p>
+      <w:pPr>
+        <w:pStyle w:val="Prrafodelista"/>
+        <w:numPr>
+          <w:ilvl w:val="0"/>
+          <w:numId w:val="4"/>
+        </w:numPr>
+        <w:rPr>
+          <w:lang w:eastAsia="es-ES" w:bidi="ar-SA"/>
+        </w:rPr>
+      </w:pPr>
+      <w:r>
+        <w:rPr>
+          <w:b/>
+          <w:lang w:eastAsia="es-ES" w:bidi="ar-SA"/>
+        </w:rPr>
+        <w:t>Implementar patrones.</w:t>
+      </w:r>
+      <w:r>
+        <w:rPr>
+          <w:lang w:eastAsia="es-ES" w:bidi="ar-SA"/>
+        </w:rPr>
+        <w:t xml:space="preserve"> Implementar una primera versión de los patrones a raíz de las conclusiones sacadas con el análisis.</w:t>
+      </w:r>
+    </w:p>
+    <w:p>
+      <w:pPr>
+        <w:pStyle w:val="Prrafodelista"/>
+        <w:numPr>
+          <w:ilvl w:val="0"/>
+          <w:numId w:val="4"/>
+        </w:numPr>
+        <w:rPr>
+          <w:lang w:eastAsia="es-ES" w:bidi="ar-SA"/>
+        </w:rPr>
+      </w:pPr>
+      <w:r>
+        <w:rPr>
+          <w:b/>
+          <w:lang w:eastAsia="es-ES" w:bidi="ar-SA"/>
+        </w:rPr>
+        <w:t>Documentación</w:t>
+      </w:r>
+      <w:r>
+        <w:rPr>
+          <w:lang w:eastAsia="es-ES" w:bidi="ar-SA"/>
+        </w:rPr>
+        <w:t>. Para adelantar y no dejar para el último momento la redacción de la memoria, se pone como tarea escribir el primer y segundo capítulo. Cuidar el estilo de la memoria, así como incorporar en el capítulo pertinente toda la información correspondiente al primer Sprint.</w:t>
+      </w:r>
+    </w:p>
+    <w:p>
+      <w:pPr>
+        <w:pStyle w:val="titulosegundo"/>
+        <w:numPr>
+          <w:ilvl w:val="0"/>
+          <w:numId w:val="13"/>
+        </w:numPr>
+        <w:rPr>
+          <w:lang w:eastAsia="es-ES" w:bidi="ar-SA"/>
+        </w:rPr>
+      </w:pPr>
+      <w:r>
+        <w:rPr>
+          <w:lang w:eastAsia="es-ES" w:bidi="ar-SA"/>
+        </w:rPr>
+        <w:t>Retrospectiva del Sprint.</w:t>
+      </w:r>
+    </w:p>
+    <w:p>
+      <w:pPr>
+        <w:rPr>
+          <w:lang w:eastAsia="es-ES" w:bidi="ar-SA"/>
+        </w:rPr>
+      </w:pPr>
+      <w:r>
+        <w:rPr>
+          <w:lang w:eastAsia="es-ES" w:bidi="ar-SA"/>
+        </w:rPr>
+        <w:t xml:space="preserve">Una vez hecha la reunión de revisión del Sprint, el Product Owner abandonó la sala, para que el </w:t>
+      </w:r>
+      <w:proofErr w:type="spellStart"/>
+      <w:r>
+        <w:rPr>
+          <w:lang w:eastAsia="es-ES" w:bidi="ar-SA"/>
+        </w:rPr>
+        <w:t>Team</w:t>
+      </w:r>
+      <w:proofErr w:type="spellEnd"/>
+      <w:r>
+        <w:rPr>
+          <w:lang w:eastAsia="es-ES" w:bidi="ar-SA"/>
+        </w:rPr>
+        <w:t xml:space="preserve">, junto con el Scrum </w:t>
+      </w:r>
+      <w:proofErr w:type="gramStart"/>
+      <w:r>
+        <w:rPr>
+          <w:lang w:eastAsia="es-ES" w:bidi="ar-SA"/>
+        </w:rPr>
+        <w:t>Master</w:t>
+      </w:r>
+      <w:proofErr w:type="gramEnd"/>
+      <w:r>
+        <w:rPr>
+          <w:lang w:eastAsia="es-ES" w:bidi="ar-SA"/>
+        </w:rPr>
+        <w:t>, tuvieran la retrospectiva. El objetivo de esta reunión fue responder a las siguientes preguntas:</w:t>
+      </w:r>
+    </w:p>
+    <w:p>
+      <w:pPr>
+        <w:rPr>
+          <w:b/>
+          <w:lang w:eastAsia="es-ES" w:bidi="ar-SA"/>
+        </w:rPr>
+      </w:pPr>
+      <w:r>
+        <w:rPr>
+          <w:b/>
+          <w:lang w:eastAsia="es-ES" w:bidi="ar-SA"/>
+        </w:rPr>
+        <w:t>¿Qué salió bien en la iteración?</w:t>
+      </w:r>
+    </w:p>
+    <w:p>
+      <w:pPr>
+        <w:pStyle w:val="Prrafodelista"/>
+        <w:numPr>
+          <w:ilvl w:val="0"/>
+          <w:numId w:val="4"/>
+        </w:numPr>
+        <w:rPr>
+          <w:lang w:eastAsia="es-ES" w:bidi="ar-SA"/>
+        </w:rPr>
+      </w:pPr>
+      <w:r>
+        <w:rPr>
+          <w:lang w:eastAsia="es-ES" w:bidi="ar-SA"/>
+        </w:rPr>
+        <w:t>Se hizo un buen prototipo, que tenía más funcionalidades de las esperadas.</w:t>
+      </w:r>
+    </w:p>
+    <w:p>
+      <w:pPr>
+        <w:pStyle w:val="Prrafodelista"/>
+        <w:numPr>
+          <w:ilvl w:val="0"/>
+          <w:numId w:val="4"/>
+        </w:numPr>
+        <w:rPr>
+          <w:lang w:eastAsia="es-ES" w:bidi="ar-SA"/>
+        </w:rPr>
+      </w:pPr>
+      <w:r>
+        <w:rPr>
+          <w:lang w:eastAsia="es-ES" w:bidi="ar-SA"/>
+        </w:rPr>
+        <w:t>Dio tiempo a hacer parte de la documentación referente a todas y cada una de las reuniones.</w:t>
+      </w:r>
+    </w:p>
+    <w:p>
+      <w:pPr>
+        <w:pStyle w:val="Prrafodelista"/>
+        <w:numPr>
+          <w:ilvl w:val="0"/>
+          <w:numId w:val="4"/>
+        </w:numPr>
+        <w:rPr>
+          <w:lang w:eastAsia="es-ES" w:bidi="ar-SA"/>
+        </w:rPr>
+      </w:pPr>
+      <w:r>
+        <w:rPr>
+          <w:lang w:eastAsia="es-ES" w:bidi="ar-SA"/>
+        </w:rPr>
+        <w:t xml:space="preserve">Se solucionó </w:t>
+      </w:r>
+      <w:r>
+        <w:rPr>
+          <w:lang w:eastAsia="es-ES" w:bidi="ar-SA"/>
+        </w:rPr>
+        <w:t>la coordinación</w:t>
+      </w:r>
+      <w:r>
+        <w:rPr>
+          <w:lang w:eastAsia="es-ES" w:bidi="ar-SA"/>
+        </w:rPr>
+        <w:t xml:space="preserve"> con el cliente, pese al incidente de la ida de Pedro.</w:t>
+      </w:r>
+    </w:p>
+    <w:p>
+      <w:pPr>
+        <w:pStyle w:val="Prrafodelista"/>
+        <w:numPr>
+          <w:ilvl w:val="0"/>
+          <w:numId w:val="4"/>
+        </w:numPr>
+        <w:rPr>
+          <w:lang w:eastAsia="es-ES" w:bidi="ar-SA"/>
+        </w:rPr>
+      </w:pPr>
+      <w:r>
+        <w:rPr>
+          <w:lang w:eastAsia="es-ES" w:bidi="ar-SA"/>
+        </w:rPr>
+        <w:t xml:space="preserve">La elección del ESB de </w:t>
+      </w:r>
+      <w:proofErr w:type="spellStart"/>
+      <w:r>
+        <w:rPr>
+          <w:lang w:eastAsia="es-ES" w:bidi="ar-SA"/>
+        </w:rPr>
+        <w:t>MuleSoft</w:t>
+      </w:r>
+      <w:proofErr w:type="spellEnd"/>
+      <w:r>
+        <w:rPr>
+          <w:lang w:eastAsia="es-ES" w:bidi="ar-SA"/>
+        </w:rPr>
+        <w:t>, puesto que tiene multitud de funcionalidades.</w:t>
+      </w:r>
+    </w:p>
+    <w:p>
+      <w:pPr>
+        <w:pStyle w:val="Prrafodelista"/>
+        <w:numPr>
+          <w:ilvl w:val="0"/>
+          <w:numId w:val="4"/>
+        </w:numPr>
+        <w:rPr>
+          <w:lang w:eastAsia="es-ES" w:bidi="ar-SA"/>
+        </w:rPr>
+      </w:pPr>
+      <w:r>
+        <w:rPr>
+          <w:lang w:eastAsia="es-ES" w:bidi="ar-SA"/>
+        </w:rPr>
+        <w:t xml:space="preserve">Hay muy buena comunicación entre el </w:t>
+      </w:r>
+      <w:proofErr w:type="spellStart"/>
+      <w:r>
+        <w:rPr>
+          <w:lang w:eastAsia="es-ES" w:bidi="ar-SA"/>
+        </w:rPr>
+        <w:t>Team</w:t>
+      </w:r>
+      <w:proofErr w:type="spellEnd"/>
+      <w:r>
+        <w:rPr>
+          <w:lang w:eastAsia="es-ES" w:bidi="ar-SA"/>
+        </w:rPr>
+        <w:t xml:space="preserve">, y el Scrum </w:t>
+      </w:r>
+      <w:proofErr w:type="gramStart"/>
+      <w:r>
+        <w:rPr>
+          <w:lang w:eastAsia="es-ES" w:bidi="ar-SA"/>
+        </w:rPr>
+        <w:t>Master</w:t>
+      </w:r>
+      <w:proofErr w:type="gramEnd"/>
+      <w:r>
+        <w:rPr>
+          <w:lang w:eastAsia="es-ES" w:bidi="ar-SA"/>
+        </w:rPr>
+        <w:t>. No hay ningún tipo de problema a la hora de reunirnos.</w:t>
+      </w:r>
+    </w:p>
+    <w:p>
+      <w:pPr>
+        <w:pStyle w:val="Prrafodelista"/>
+        <w:numPr>
+          <w:ilvl w:val="0"/>
+          <w:numId w:val="4"/>
+        </w:numPr>
+        <w:rPr>
+          <w:b/>
+          <w:lang w:eastAsia="es-ES" w:bidi="ar-SA"/>
+        </w:rPr>
+      </w:pPr>
+      <w:r>
+        <w:rPr>
+          <w:lang w:eastAsia="es-ES" w:bidi="ar-SA"/>
+        </w:rPr>
+        <w:t>La documentación está muy bien detallada.</w:t>
+      </w:r>
+    </w:p>
+    <w:p>
+      <w:pPr>
+        <w:pStyle w:val="Prrafodelista"/>
+        <w:numPr>
+          <w:ilvl w:val="0"/>
+          <w:numId w:val="4"/>
+        </w:numPr>
+        <w:rPr>
+          <w:b/>
+          <w:lang w:eastAsia="es-ES" w:bidi="ar-SA"/>
+        </w:rPr>
+      </w:pPr>
+      <w:r>
+        <w:rPr>
+          <w:lang w:eastAsia="es-ES" w:bidi="ar-SA"/>
+        </w:rPr>
+        <w:t>Los Storyboards plasman de forma correcta todo.</w:t>
+      </w:r>
+    </w:p>
+    <w:p>
+      <w:pPr>
+        <w:ind w:left="567" w:firstLine="0"/>
+        <w:rPr>
+          <w:b/>
+          <w:lang w:eastAsia="es-ES" w:bidi="ar-SA"/>
+        </w:rPr>
+      </w:pPr>
+      <w:r>
+        <w:rPr>
+          <w:b/>
+          <w:lang w:eastAsia="es-ES" w:bidi="ar-SA"/>
+        </w:rPr>
+        <w:t>¿Qué no salió bien en la iteración?</w:t>
+      </w:r>
+    </w:p>
+    <w:p>
+      <w:pPr>
+        <w:pStyle w:val="Prrafodelista"/>
+        <w:numPr>
+          <w:ilvl w:val="0"/>
+          <w:numId w:val="4"/>
+        </w:numPr>
+        <w:rPr>
+          <w:b/>
+          <w:lang w:eastAsia="es-ES" w:bidi="ar-SA"/>
+        </w:rPr>
+      </w:pPr>
+      <w:r>
+        <w:rPr>
+          <w:lang w:eastAsia="es-ES" w:bidi="ar-SA"/>
+        </w:rPr>
+        <w:t xml:space="preserve">Debido a la mala configuración de TFS, el Sprint </w:t>
+      </w:r>
+      <w:proofErr w:type="spellStart"/>
+      <w:r>
+        <w:rPr>
+          <w:lang w:eastAsia="es-ES" w:bidi="ar-SA"/>
+        </w:rPr>
+        <w:t>Burndown</w:t>
+      </w:r>
+      <w:proofErr w:type="spellEnd"/>
+      <w:r>
+        <w:rPr>
+          <w:lang w:eastAsia="es-ES" w:bidi="ar-SA"/>
+        </w:rPr>
+        <w:t xml:space="preserve"> no refleja correctamente lo introducido en el servicio de Microsoft. Suponemos que es debido a que las tareas se redactaron conforme avanzó el Sprint.</w:t>
+      </w:r>
+    </w:p>
+    <w:p>
+      <w:pPr>
+        <w:pStyle w:val="Prrafodelista"/>
+        <w:numPr>
+          <w:ilvl w:val="0"/>
+          <w:numId w:val="4"/>
+        </w:numPr>
+        <w:rPr>
+          <w:b/>
+          <w:lang w:eastAsia="es-ES" w:bidi="ar-SA"/>
+        </w:rPr>
+      </w:pPr>
+      <w:r>
+        <w:rPr>
+          <w:lang w:eastAsia="es-ES" w:bidi="ar-SA"/>
+        </w:rPr>
+        <w:t>La conversión de los ficheros de “.</w:t>
+      </w:r>
+      <w:proofErr w:type="spellStart"/>
+      <w:r>
+        <w:rPr>
+          <w:lang w:eastAsia="es-ES" w:bidi="ar-SA"/>
+        </w:rPr>
+        <w:t>db</w:t>
+      </w:r>
+      <w:proofErr w:type="spellEnd"/>
+      <w:r>
+        <w:rPr>
+          <w:lang w:eastAsia="es-ES" w:bidi="ar-SA"/>
+        </w:rPr>
+        <w:t>” a “.</w:t>
+      </w:r>
+      <w:proofErr w:type="spellStart"/>
+      <w:r>
+        <w:rPr>
+          <w:lang w:eastAsia="es-ES" w:bidi="ar-SA"/>
+        </w:rPr>
+        <w:t>csv</w:t>
+      </w:r>
+      <w:proofErr w:type="spellEnd"/>
+      <w:r>
+        <w:rPr>
+          <w:lang w:eastAsia="es-ES" w:bidi="ar-SA"/>
+        </w:rPr>
+        <w:t>”. No se pudo llevar a cabo de forma automática debido a que el único lector de .</w:t>
+      </w:r>
+      <w:proofErr w:type="spellStart"/>
+      <w:r>
+        <w:rPr>
+          <w:lang w:eastAsia="es-ES" w:bidi="ar-SA"/>
+        </w:rPr>
+        <w:t>db</w:t>
+      </w:r>
+      <w:proofErr w:type="spellEnd"/>
+      <w:r>
+        <w:rPr>
+          <w:lang w:eastAsia="es-ES" w:bidi="ar-SA"/>
+        </w:rPr>
+        <w:t xml:space="preserve"> que permitía procesos “batch” que los transformaba era “</w:t>
+      </w:r>
+      <w:proofErr w:type="spellStart"/>
+      <w:r>
+        <w:rPr>
+          <w:lang w:eastAsia="es-ES" w:bidi="ar-SA"/>
+        </w:rPr>
+        <w:t>paradox-reader</w:t>
+      </w:r>
+      <w:proofErr w:type="spellEnd"/>
+      <w:r>
+        <w:rPr>
+          <w:lang w:eastAsia="es-ES" w:bidi="ar-SA"/>
+        </w:rPr>
+        <w:t xml:space="preserve">”, sin embargo, no funciona correctamente puesto que la tarea se queda colgada y permite la conversión de dos ficheros seguidos. </w:t>
+      </w:r>
+    </w:p>
+    <w:p>
+      <w:pPr>
+        <w:rPr>
+          <w:b/>
+          <w:lang w:eastAsia="es-ES" w:bidi="ar-SA"/>
+        </w:rPr>
+      </w:pPr>
+      <w:r>
+        <w:rPr>
+          <w:b/>
+          <w:lang w:eastAsia="es-ES" w:bidi="ar-SA"/>
+        </w:rPr>
+        <w:t>¿Qué mejoras vamos a implementar en la próxima iteración?</w:t>
+      </w:r>
+    </w:p>
+    <w:p>
+      <w:pPr>
+        <w:pStyle w:val="Prrafodelista"/>
+        <w:numPr>
+          <w:ilvl w:val="0"/>
+          <w:numId w:val="4"/>
+        </w:numPr>
+        <w:rPr>
+          <w:b/>
+          <w:lang w:eastAsia="es-ES" w:bidi="ar-SA"/>
+        </w:rPr>
+      </w:pPr>
+      <w:r>
+        <w:rPr>
+          <w:lang w:eastAsia="es-ES" w:bidi="ar-SA"/>
+        </w:rPr>
+        <w:t>La implementación de los patrones.</w:t>
+      </w:r>
+    </w:p>
+    <w:p>
+      <w:pPr>
+        <w:pStyle w:val="Prrafodelista"/>
+        <w:numPr>
+          <w:ilvl w:val="0"/>
+          <w:numId w:val="4"/>
+        </w:numPr>
+        <w:rPr>
+          <w:b/>
+          <w:lang w:eastAsia="es-ES" w:bidi="ar-SA"/>
+        </w:rPr>
+      </w:pPr>
+      <w:r>
+        <w:rPr>
+          <w:lang w:eastAsia="es-ES" w:bidi="ar-SA"/>
+        </w:rPr>
+        <w:t>Amoldamiento de los patrones al ESB.</w:t>
+      </w:r>
+    </w:p>
+    <w:p>
+      <w:pPr>
+        <w:pStyle w:val="Prrafodelista"/>
+        <w:numPr>
+          <w:ilvl w:val="0"/>
+          <w:numId w:val="4"/>
+        </w:numPr>
+        <w:rPr>
+          <w:b/>
+          <w:lang w:eastAsia="es-ES" w:bidi="ar-SA"/>
+        </w:rPr>
+      </w:pPr>
+      <w:r>
+        <w:rPr>
+          <w:lang w:eastAsia="es-ES" w:bidi="ar-SA"/>
+        </w:rPr>
+        <w:t>Instauración de la base de datos MySQL donde introduciremos las alarmas de interés.</w:t>
+      </w:r>
+    </w:p>
+    <w:p>
+      <w:pPr>
+        <w:pStyle w:val="Prrafodelista"/>
+        <w:numPr>
+          <w:ilvl w:val="0"/>
+          <w:numId w:val="4"/>
+        </w:numPr>
+        <w:rPr>
+          <w:b/>
+          <w:lang w:eastAsia="es-ES" w:bidi="ar-SA"/>
+        </w:rPr>
+      </w:pPr>
+      <w:r>
+        <w:rPr>
+          <w:lang w:eastAsia="es-ES" w:bidi="ar-SA"/>
+        </w:rPr>
+        <w:t>Si sobra tiempo, integrar de forma automática la conversión de ficheros “.</w:t>
+      </w:r>
+      <w:proofErr w:type="spellStart"/>
+      <w:r>
+        <w:rPr>
+          <w:lang w:eastAsia="es-ES" w:bidi="ar-SA"/>
+        </w:rPr>
+        <w:t>db</w:t>
+      </w:r>
+      <w:proofErr w:type="spellEnd"/>
+      <w:r>
+        <w:rPr>
+          <w:lang w:eastAsia="es-ES" w:bidi="ar-SA"/>
+        </w:rPr>
+        <w:t>”.</w:t>
+      </w:r>
+    </w:p>
+    <w:p>
+      <w:pPr>
+        <w:pStyle w:val="Prrafodelista"/>
+        <w:numPr>
+          <w:ilvl w:val="0"/>
+          <w:numId w:val="4"/>
+        </w:numPr>
+        <w:rPr>
+          <w:b/>
+          <w:lang w:eastAsia="es-ES" w:bidi="ar-SA"/>
+        </w:rPr>
+      </w:pPr>
+      <w:r>
+        <w:rPr>
+          <w:lang w:eastAsia="es-ES" w:bidi="ar-SA"/>
+        </w:rPr>
+        <w:lastRenderedPageBreak/>
+        <w:t>Empezar la memoria del trabajo de Fin de Grado.</w:t>
+      </w:r>
+      <w:bookmarkStart w:id="7" w:name="_GoBack"/>
+      <w:bookmarkEnd w:id="7"/>
+    </w:p>
     <w:sectPr>
-      <w:footerReference w:type="default" r:id="rId13"/>
-      <w:footerReference w:type="first" r:id="rId14"/>
+      <w:footerReference w:type="default" r:id="rId14"/>
+      <w:footerReference w:type="first" r:id="rId15"/>
       <w:pgSz w:w="11906" w:h="16838"/>
       <w:pgMar w:top="1134" w:right="1134" w:bottom="1134" w:left="1134" w:header="720" w:footer="720" w:gutter="0"/>
       <w:cols w:space="720"/>
@@ -7563,7 +9058,6 @@
         <w:docPartUnique/>
       </w:docPartObj>
     </w:sdtPr>
-    <w:sdtEndPr/>
     <w:sdtContent>
       <w:p>
         <w:pPr>
@@ -7609,7 +9103,6 @@
         <w:docPartUnique/>
       </w:docPartObj>
     </w:sdtPr>
-    <w:sdtEndPr/>
     <w:sdtContent>
       <w:p>
         <w:pPr>
@@ -10300,7 +11793,7 @@
 </file>
 
 <file path=customXml/itemProps1.xml><?xml version="1.0" encoding="utf-8"?>
-<ds:datastoreItem xmlns:ds="http://schemas.openxmlformats.org/officeDocument/2006/customXml" ds:itemID="{60A2C2C8-D64D-4905-8A7E-A940E322C954}">
+<ds:datastoreItem xmlns:ds="http://schemas.openxmlformats.org/officeDocument/2006/customXml" ds:itemID="{9DDAC531-4996-4EC6-93F1-367D771249BB}">
   <ds:schemaRefs>
     <ds:schemaRef ds:uri="http://schemas.openxmlformats.org/officeDocument/2006/bibliography"/>
   </ds:schemaRefs>

</xml_diff>